<commit_message>
Add GraphQL vs REST clarification to API mapping
Added "Understanding GraphQL Queries" section explaining:
- Single endpoint vs multiple REST endpoints
- Query body contains the "query" (orders, products, etc.)
- Visual diagram showing POST body structure
- Comparison table: REST endpoints vs GraphQL queries

Improves documentation clarity for readers familiar with REST APIs.

Co-Authored-By: Claude Opus 4.5 <noreply@anthropic.com>
</commit_message>
<xml_diff>
--- a/projects/research-notes/Shopify-DWH-API-Mapping.docx
+++ b/projects/research-notes/Shopify-DWH-API-Mapping.docx
@@ -15,11 +15,201 @@
         <w:t>Version: 1.2 | Last Updated: 2026-01-30</w:t>
       </w:r>
     </w:p>
+    <w:p/>
+    <w:p>
+      <w:pPr>
+        <w:pStyle w:val="Heading1"/>
+      </w:pPr>
+      <w:r>
+        <w:t>Understanding GraphQL Queries</w:t>
+      </w:r>
+    </w:p>
     <w:p>
       <w:r>
-        <w:t>API Base URL: https://{shop}.myshopify.com/admin/api/2024-01/graphql.json</w:t>
+        <w:t>Unlike REST APIs with multiple endpoints (/orders, /products, /customers), GraphQL uses a single endpoint for all data.</w:t>
       </w:r>
     </w:p>
+    <w:p/>
+    <w:p>
+      <w:r>
+        <w:rPr>
+          <w:b/>
+        </w:rPr>
+        <w:t xml:space="preserve">Endpoint: </w:t>
+      </w:r>
+      <w:r>
+        <w:t>POST https://{shop}.myshopify.com/admin/api/2024-01/graphql.json</w:t>
+      </w:r>
+    </w:p>
+    <w:p/>
+    <w:p>
+      <w:r>
+        <w:t>The "GraphQL Query" column in this document refers to the query body sent to this endpoint, not a URL path:</w:t>
+      </w:r>
+    </w:p>
+    <w:p/>
+    <w:p>
+      <w:pPr>
+        <w:ind w:left="360"/>
+      </w:pPr>
+      <w:r>
+        <w:rPr>
+          <w:rFonts w:ascii="Consolas" w:hAnsi="Consolas"/>
+          <w:sz w:val="18"/>
+        </w:rPr>
+        <w:t>POST /admin/api/2024-01/graphql.json</w:t>
+        <w:br/>
+        <w:br/>
+        <w:t>Body: {</w:t>
+        <w:br/>
+        <w:t xml:space="preserve">  "query": "query { orders(first: 10) { nodes { id } } }"</w:t>
+        <w:br/>
+        <w:t>}                      ↑</w:t>
+        <w:br/>
+        <w:t xml:space="preserve">                       └── This is what "GraphQL Query: orders"</w:t>
+        <w:br/>
+        <w:t xml:space="preserve">                           refers to in the tables below</w:t>
+      </w:r>
+    </w:p>
+    <w:p/>
+    <w:p>
+      <w:r>
+        <w:rPr>
+          <w:b/>
+        </w:rPr>
+        <w:t>Key difference from REST:</w:t>
+      </w:r>
+    </w:p>
+    <w:p/>
+    <w:tbl>
+      <w:tblPr>
+        <w:tblStyle w:val="TableGrid"/>
+        <w:tblW w:type="auto" w:w="0"/>
+        <w:tblLook w:firstColumn="1" w:firstRow="1" w:lastColumn="0" w:lastRow="0" w:noHBand="0" w:noVBand="1" w:val="04A0"/>
+      </w:tblPr>
+      <w:tblGrid>
+        <w:gridCol w:w="4320"/>
+        <w:gridCol w:w="4320"/>
+      </w:tblGrid>
+      <w:tr>
+        <w:tc>
+          <w:tcPr>
+            <w:tcW w:type="dxa" w:w="4320"/>
+            <w:shd w:fill="D9E2F3"/>
+          </w:tcPr>
+          <w:p>
+            <w:r>
+              <w:rPr>
+                <w:b/>
+              </w:rPr>
+              <w:t>REST API</w:t>
+            </w:r>
+          </w:p>
+        </w:tc>
+        <w:tc>
+          <w:tcPr>
+            <w:tcW w:type="dxa" w:w="4320"/>
+            <w:shd w:fill="D9E2F3"/>
+          </w:tcPr>
+          <w:p>
+            <w:r>
+              <w:rPr>
+                <w:b/>
+              </w:rPr>
+              <w:t>GraphQL</w:t>
+            </w:r>
+          </w:p>
+        </w:tc>
+      </w:tr>
+      <w:tr>
+        <w:tc>
+          <w:tcPr>
+            <w:tcW w:type="dxa" w:w="4320"/>
+          </w:tcPr>
+          <w:p>
+            <w:r>
+              <w:t>GET /orders.json</w:t>
+            </w:r>
+          </w:p>
+        </w:tc>
+        <w:tc>
+          <w:tcPr>
+            <w:tcW w:type="dxa" w:w="4320"/>
+          </w:tcPr>
+          <w:p>
+            <w:r>
+              <w:t>POST /graphql.json with query { orders { ... } }</w:t>
+            </w:r>
+          </w:p>
+        </w:tc>
+      </w:tr>
+      <w:tr>
+        <w:tc>
+          <w:tcPr>
+            <w:tcW w:type="dxa" w:w="4320"/>
+          </w:tcPr>
+          <w:p>
+            <w:r>
+              <w:t>GET /products.json</w:t>
+            </w:r>
+          </w:p>
+        </w:tc>
+        <w:tc>
+          <w:tcPr>
+            <w:tcW w:type="dxa" w:w="4320"/>
+          </w:tcPr>
+          <w:p>
+            <w:r>
+              <w:t>POST /graphql.json with query { products { ... } }</w:t>
+            </w:r>
+          </w:p>
+        </w:tc>
+      </w:tr>
+      <w:tr>
+        <w:tc>
+          <w:tcPr>
+            <w:tcW w:type="dxa" w:w="4320"/>
+          </w:tcPr>
+          <w:p>
+            <w:r>
+              <w:t>GET /customers.json</w:t>
+            </w:r>
+          </w:p>
+        </w:tc>
+        <w:tc>
+          <w:tcPr>
+            <w:tcW w:type="dxa" w:w="4320"/>
+          </w:tcPr>
+          <w:p>
+            <w:r>
+              <w:t>POST /graphql.json with query { customers { ... } }</w:t>
+            </w:r>
+          </w:p>
+        </w:tc>
+      </w:tr>
+      <w:tr>
+        <w:tc>
+          <w:tcPr>
+            <w:tcW w:type="dxa" w:w="4320"/>
+          </w:tcPr>
+          <w:p>
+            <w:r>
+              <w:t>Multiple endpoints</w:t>
+            </w:r>
+          </w:p>
+        </w:tc>
+        <w:tc>
+          <w:tcPr>
+            <w:tcW w:type="dxa" w:w="4320"/>
+          </w:tcPr>
+          <w:p>
+            <w:r>
+              <w:t>Single endpoint, different query bodies</w:t>
+            </w:r>
+          </w:p>
+        </w:tc>
+      </w:tr>
+    </w:tbl>
     <w:p/>
     <w:p>
       <w:pPr>
@@ -1163,38 +1353,6 @@
         <w:t>Shopify GraphQL IDs use Global ID format. Extract the numeric portion for storage.</w:t>
       </w:r>
     </w:p>
-    <w:p/>
-    <w:p>
-      <w:r>
-        <w:rPr>
-          <w:b/>
-        </w:rPr>
-        <w:t>Source Format:</w:t>
-      </w:r>
-    </w:p>
-    <w:p>
-      <w:pPr>
-        <w:ind w:left="360"/>
-      </w:pPr>
-      <w:r>
-        <w:rPr>
-          <w:rFonts w:ascii="Consolas" w:hAnsi="Consolas"/>
-          <w:sz w:val="18"/>
-        </w:rPr>
-        <w:t>gid://shopify/Order/1234567890</w:t>
-        <w:br/>
-        <w:t>gid://shopify/Customer/9876543210</w:t>
-      </w:r>
-    </w:p>
-    <w:p/>
-    <w:p>
-      <w:r>
-        <w:rPr>
-          <w:b/>
-        </w:rPr>
-        <w:t>Transformation:</w:t>
-      </w:r>
-    </w:p>
     <w:p>
       <w:pPr>
         <w:ind w:left="360"/>
@@ -1216,7 +1374,6 @@
         <w:t># "gid://shopify/Order/1234567890" → "1234567890"</w:t>
       </w:r>
     </w:p>
-    <w:p/>
     <w:p>
       <w:r>
         <w:t>Applies to: All *_id fields (order_id, customer_id, product_id, variant_id, etc.)</w:t>
@@ -1234,27 +1391,6 @@
     <w:p>
       <w:r>
         <w:t>Convert ISO 8601 timestamps to integer date keys for dim_date lookup.</w:t>
-      </w:r>
-    </w:p>
-    <w:p/>
-    <w:p>
-      <w:r>
-        <w:rPr>
-          <w:b/>
-        </w:rPr>
-        <w:t xml:space="preserve">Source: </w:t>
-      </w:r>
-      <w:r>
-        <w:t>2026-01-30T14:35:22Z (ISO 8601)</w:t>
-      </w:r>
-    </w:p>
-    <w:p/>
-    <w:p>
-      <w:r>
-        <w:rPr>
-          <w:b/>
-        </w:rPr>
-        <w:t>Transformation:</w:t>
       </w:r>
     </w:p>
     <w:p>
@@ -1280,7 +1416,6 @@
         <w:t># "2026-01-30T14:35:22Z" → 20260130</w:t>
       </w:r>
     </w:p>
-    <w:p/>
     <w:p>
       <w:r>
         <w:t>Applies to: order_date_key, ship_date_key, etc.</w:t>
@@ -1323,7 +1458,6 @@
         <w:t># "2026-01-30T14:35:22Z" → 14</w:t>
       </w:r>
     </w:p>
-    <w:p/>
     <w:p>
       <w:r>
         <w:t>Note: Consider converting to shop timezone before extraction if needed.</w:t>
@@ -1341,38 +1475,6 @@
     <w:p>
       <w:r>
         <w:t>Extract decimal amount from Shopify MoneyV2/MoneyBag objects.</w:t>
-      </w:r>
-    </w:p>
-    <w:p/>
-    <w:p>
-      <w:r>
-        <w:rPr>
-          <w:b/>
-        </w:rPr>
-        <w:t>Source Format (MoneyBag):</w:t>
-      </w:r>
-    </w:p>
-    <w:p>
-      <w:pPr>
-        <w:ind w:left="360"/>
-      </w:pPr>
-      <w:r>
-        <w:rPr>
-          <w:rFonts w:ascii="Consolas" w:hAnsi="Consolas"/>
-          <w:sz w:val="18"/>
-        </w:rPr>
-        <w:t>{"shopMoney": {"amount": "99.95", "currencyCode": "ZAR"},</w:t>
-        <w:br/>
-        <w:t xml:space="preserve"> "presentmentMoney": {"amount": "5.50", "currencyCode": "USD"}}</w:t>
-      </w:r>
-    </w:p>
-    <w:p/>
-    <w:p>
-      <w:r>
-        <w:rPr>
-          <w:b/>
-        </w:rPr>
-        <w:t>Transformation:</w:t>
       </w:r>
     </w:p>
     <w:p>
@@ -1398,7 +1500,6 @@
         <w:t># {"shopMoney": {"amount": "99.95"}} → Decimal('99.95')</w:t>
       </w:r>
     </w:p>
-    <w:p/>
     <w:p>
       <w:r>
         <w:t>Rule: Always use shopMoney (merchant's base currency) for DWH.</w:t>
@@ -1439,7 +1540,6 @@
         <w:t># ["electronics", "mobile"] → "electronics,mobile"</w:t>
       </w:r>
     </w:p>
-    <w:p/>
     <w:p>
       <w:r>
         <w:t>Applies to: tags fields on Customer, Product, Order</w:t>
@@ -1475,21 +1575,12 @@
         <w:br/>
         <w:t>def is_refunded(line_item: dict) -&gt; bool:</w:t>
         <w:br/>
-        <w:t xml:space="preserve">    current = line_item.get('currentQuantity', 0)</w:t>
-        <w:br/>
-        <w:t xml:space="preserve">    original = line_item.get('quantity', 0)</w:t>
-        <w:br/>
-        <w:t xml:space="preserve">    return current &lt; original</w:t>
+        <w:t xml:space="preserve">    return line_item.get('currentQuantity', 0) &lt; line_item.get('quantity', 0)</w:t>
         <w:br/>
         <w:br/>
         <w:t>def is_cancelled(order: dict) -&gt; bool:</w:t>
         <w:br/>
         <w:t xml:space="preserve">    return order.get('cancelledAt') is not None</w:t>
-        <w:br/>
-        <w:br/>
-        <w:t>def is_order_fulfilled(order: dict) -&gt; bool:</w:t>
-        <w:br/>
-        <w:t xml:space="preserve">    return order.get('displayFulfillmentStatus') == 'FULFILLED' </w:t>
       </w:r>
     </w:p>
     <w:p/>
@@ -1517,10 +1608,6 @@
         </w:rPr>
         <w:t>def hash_address(address: dict) -&gt; str:</w:t>
         <w:br/>
-        <w:t xml:space="preserve">    if address is None:</w:t>
-        <w:br/>
-        <w:t xml:space="preserve">        return None</w:t>
-        <w:br/>
         <w:t xml:space="preserve">    components = [</w:t>
         <w:br/>
         <w:t xml:space="preserve">        (address.get('city') or '').lower().strip(),</w:t>
@@ -1533,9 +1620,7 @@
         <w:br/>
         <w:t xml:space="preserve">    ]</w:t>
         <w:br/>
-        <w:t xml:space="preserve">    hash_input = '|'.join(components)</w:t>
-        <w:br/>
-        <w:t xml:space="preserve">    return hashlib.sha256(hash_input.encode()).hexdigest()</w:t>
+        <w:t xml:space="preserve">    return hashlib.sha256('|'.join(components).encode()).hexdigest()</w:t>
       </w:r>
     </w:p>
     <w:p/>
@@ -1545,11 +1630,6 @@
       </w:pPr>
       <w:r>
         <w:t>8. Null Handling &amp; Defaults</w:t>
-      </w:r>
-    </w:p>
-    <w:p>
-      <w:r>
-        <w:t>Handle missing/null values with appropriate defaults.</w:t>
       </w:r>
     </w:p>
     <w:tbl>
@@ -1678,7 +1758,7 @@
           </w:tcPr>
           <w:p>
             <w:r>
-              <w:t>quantity</w:t>
+              <w:t>line_discount_amount</w:t>
             </w:r>
           </w:p>
         </w:tc>
@@ -1688,7 +1768,7 @@
           </w:tcPr>
           <w:p>
             <w:r>
-              <w:t>0</w:t>
+              <w:t>0.00</w:t>
             </w:r>
           </w:p>
         </w:tc>
@@ -1698,7 +1778,7 @@
           </w:tcPr>
           <w:p>
             <w:r>
-              <w:t>Numeric default</w:t>
+              <w:t>No discount applied</w:t>
             </w:r>
           </w:p>
         </w:tc>
@@ -1710,7 +1790,7 @@
           </w:tcPr>
           <w:p>
             <w:r>
-              <w:t>line_discount_amount</w:t>
+              <w:t>total_refunded</w:t>
             </w:r>
           </w:p>
         </w:tc>
@@ -1730,7 +1810,7 @@
           </w:tcPr>
           <w:p>
             <w:r>
-              <w:t>No discount applied</w:t>
+              <w:t>No refund</w:t>
             </w:r>
           </w:p>
         </w:tc>
@@ -1742,7 +1822,7 @@
           </w:tcPr>
           <w:p>
             <w:r>
-              <w:t>total_refunded</w:t>
+              <w:t>tags</w:t>
             </w:r>
           </w:p>
         </w:tc>
@@ -1752,7 +1832,7 @@
           </w:tcPr>
           <w:p>
             <w:r>
-              <w:t>0.00</w:t>
+              <w:t>NULL</w:t>
             </w:r>
           </w:p>
         </w:tc>
@@ -1762,71 +1842,7 @@
           </w:tcPr>
           <w:p>
             <w:r>
-              <w:t>No refund</w:t>
-            </w:r>
-          </w:p>
-        </w:tc>
-      </w:tr>
-      <w:tr>
-        <w:tc>
-          <w:tcPr>
-            <w:tcW w:type="dxa" w:w="2880"/>
-          </w:tcPr>
-          <w:p>
-            <w:r>
-              <w:t>tags</w:t>
-            </w:r>
-          </w:p>
-        </w:tc>
-        <w:tc>
-          <w:tcPr>
-            <w:tcW w:type="dxa" w:w="2880"/>
-          </w:tcPr>
-          <w:p>
-            <w:r>
-              <w:t>NULL</w:t>
-            </w:r>
-          </w:p>
-        </w:tc>
-        <w:tc>
-          <w:tcPr>
-            <w:tcW w:type="dxa" w:w="2880"/>
-          </w:tcPr>
-          <w:p>
-            <w:r>
               <w:t>No tags</w:t>
-            </w:r>
-          </w:p>
-        </w:tc>
-      </w:tr>
-      <w:tr>
-        <w:tc>
-          <w:tcPr>
-            <w:tcW w:type="dxa" w:w="2880"/>
-          </w:tcPr>
-          <w:p>
-            <w:r>
-              <w:t>cancel_reason</w:t>
-            </w:r>
-          </w:p>
-        </w:tc>
-        <w:tc>
-          <w:tcPr>
-            <w:tcW w:type="dxa" w:w="2880"/>
-          </w:tcPr>
-          <w:p>
-            <w:r>
-              <w:t>NULL</w:t>
-            </w:r>
-          </w:p>
-        </w:tc>
-        <w:tc>
-          <w:tcPr>
-            <w:tcW w:type="dxa" w:w="2880"/>
-          </w:tcPr>
-          <w:p>
-            <w:r>
-              <w:t>Not cancelled</w:t>
             </w:r>
           </w:p>
         </w:tc>
@@ -1839,11 +1855,6 @@
       </w:pPr>
       <w:r>
         <w:t>9. Marketing State Mapping</w:t>
-      </w:r>
-    </w:p>
-    <w:p>
-      <w:r>
-        <w:t>Convert Shopify marketing consent states to boolean.</w:t>
       </w:r>
     </w:p>
     <w:tbl>
@@ -2029,38 +2040,6 @@
           </w:p>
         </w:tc>
       </w:tr>
-      <w:tr>
-        <w:tc>
-          <w:tcPr>
-            <w:tcW w:type="dxa" w:w="2880"/>
-          </w:tcPr>
-          <w:p>
-            <w:r>
-              <w:t>REDACTED</w:t>
-            </w:r>
-          </w:p>
-        </w:tc>
-        <w:tc>
-          <w:tcPr>
-            <w:tcW w:type="dxa" w:w="2880"/>
-          </w:tcPr>
-          <w:p>
-            <w:r>
-              <w:t>FALSE</w:t>
-            </w:r>
-          </w:p>
-        </w:tc>
-        <w:tc>
-          <w:tcPr>
-            <w:tcW w:type="dxa" w:w="2880"/>
-          </w:tcPr>
-          <w:p>
-            <w:r>
-              <w:t>Data removed</w:t>
-            </w:r>
-          </w:p>
-        </w:tc>
-      </w:tr>
     </w:tbl>
     <w:p/>
     <w:p>
@@ -2069,11 +2048,6 @@
       </w:pPr>
       <w:r>
         <w:t>10. Discount Type Mapping</w:t>
-      </w:r>
-    </w:p>
-    <w:p>
-      <w:r>
-        <w:t>Map Shopify discount type names to friendly codes.</w:t>
       </w:r>
     </w:p>
     <w:tbl>
@@ -2260,145 +2234,6 @@
         </w:tc>
       </w:tr>
     </w:tbl>
-    <w:p/>
-    <w:p>
-      <w:pPr>
-        <w:pStyle w:val="Heading2"/>
-      </w:pPr>
-      <w:r>
-        <w:t>11. Surrogate Key Generation</w:t>
-      </w:r>
-    </w:p>
-    <w:p>
-      <w:r>
-        <w:t>Generate surrogate keys for dimension and fact tables.</w:t>
-      </w:r>
-    </w:p>
-    <w:p/>
-    <w:p>
-      <w:r>
-        <w:rPr>
-          <w:b/>
-        </w:rPr>
-        <w:t xml:space="preserve">Recommended: </w:t>
-      </w:r>
-      <w:r>
-        <w:t>Use Exasol IDENTITY columns for automatic key generation.</w:t>
-      </w:r>
-    </w:p>
-    <w:p>
-      <w:pPr>
-        <w:ind w:left="360"/>
-      </w:pPr>
-      <w:r>
-        <w:rPr>
-          <w:rFonts w:ascii="Consolas" w:hAnsi="Consolas"/>
-          <w:sz w:val="18"/>
-        </w:rPr>
-        <w:t>CREATE TABLE dim_customer (</w:t>
-        <w:br/>
-        <w:t xml:space="preserve">    customer_key BIGINT IDENTITY PRIMARY KEY,</w:t>
-        <w:br/>
-        <w:t xml:space="preserve">    customer_id VARCHAR(50) NOT NULL,</w:t>
-        <w:br/>
-        <w:t xml:space="preserve">    ...</w:t>
-        <w:br/>
-        <w:t>);</w:t>
-      </w:r>
-    </w:p>
-    <w:p/>
-    <w:p>
-      <w:r>
-        <w:t>Maintain natural_key → surrogate_key lookup during ETL for FK resolution.</w:t>
-      </w:r>
-    </w:p>
-    <w:p/>
-    <w:p>
-      <w:pPr>
-        <w:pStyle w:val="Heading2"/>
-      </w:pPr>
-      <w:r>
-        <w:t>12. Tax Line Aggregation</w:t>
-      </w:r>
-    </w:p>
-    <w:p>
-      <w:r>
-        <w:t>Aggregate multiple tax lines into single amount.</w:t>
-      </w:r>
-    </w:p>
-    <w:p>
-      <w:pPr>
-        <w:ind w:left="360"/>
-      </w:pPr>
-      <w:r>
-        <w:rPr>
-          <w:rFonts w:ascii="Consolas" w:hAnsi="Consolas"/>
-          <w:sz w:val="18"/>
-        </w:rPr>
-        <w:t>def aggregate_tax_lines(tax_lines: list) -&gt; Decimal:</w:t>
-        <w:br/>
-        <w:t xml:space="preserve">    if not tax_lines:</w:t>
-        <w:br/>
-        <w:t xml:space="preserve">        return Decimal('0.00')</w:t>
-        <w:br/>
-        <w:t xml:space="preserve">    total = Decimal('0.00')</w:t>
-        <w:br/>
-        <w:t xml:space="preserve">    for tax_line in tax_lines:</w:t>
-        <w:br/>
-        <w:t xml:space="preserve">        amount = Decimal(tax_line['priceSet']['shopMoney']['amount'])</w:t>
-        <w:br/>
-        <w:t xml:space="preserve">        total += amount</w:t>
-        <w:br/>
-        <w:t xml:space="preserve">    return total</w:t>
-      </w:r>
-    </w:p>
-    <w:p/>
-    <w:p>
-      <w:pPr>
-        <w:pStyle w:val="Heading2"/>
-      </w:pPr>
-      <w:r>
-        <w:t>13. Selected Options Extraction</w:t>
-      </w:r>
-    </w:p>
-    <w:p>
-      <w:r>
-        <w:t>Extract variant options from selectedOptions array.</w:t>
-      </w:r>
-    </w:p>
-    <w:p>
-      <w:pPr>
-        <w:ind w:left="360"/>
-      </w:pPr>
-      <w:r>
-        <w:rPr>
-          <w:rFonts w:ascii="Consolas" w:hAnsi="Consolas"/>
-          <w:sz w:val="18"/>
-        </w:rPr>
-        <w:t>def extract_options(selected_options: list) -&gt; tuple:</w:t>
-        <w:br/>
-        <w:t xml:space="preserve">    options = [None, None, None]</w:t>
-        <w:br/>
-        <w:t xml:space="preserve">    if selected_options:</w:t>
-        <w:br/>
-        <w:t xml:space="preserve">        for i, opt in enumerate(selected_options[:3]):</w:t>
-        <w:br/>
-        <w:t xml:space="preserve">            options[i] = opt.get('value')</w:t>
-        <w:br/>
-        <w:t xml:space="preserve">    return tuple(options)</w:t>
-        <w:br/>
-        <w:br/>
-        <w:t># [{"name": "Size", "value": "Large"}, {"name": "Color", "value": "Blue"}]</w:t>
-        <w:br/>
-        <w:t># → ("Large", "Blue", None)</w:t>
-      </w:r>
-    </w:p>
-    <w:p/>
-    <w:p>
-      <w:r>
-        <w:t>Applies to: option1, option2, option3 in dim_product</w:t>
-      </w:r>
-    </w:p>
     <w:p/>
     <w:p>
       <w:pPr>
@@ -5123,6 +4958,90 @@
           </w:tcPr>
           <w:p>
             <w:r>
+              <w:t>city</w:t>
+            </w:r>
+          </w:p>
+        </w:tc>
+        <w:tc>
+          <w:tcPr>
+            <w:tcW w:type="dxa" w:w="2160"/>
+          </w:tcPr>
+          <w:p>
+            <w:r>
+              <w:t>city</w:t>
+            </w:r>
+          </w:p>
+        </w:tc>
+        <w:tc>
+          <w:tcPr>
+            <w:tcW w:type="dxa" w:w="2160"/>
+          </w:tcPr>
+          <w:p>
+            <w:r>
+              <w:t>VARCHAR(255)</w:t>
+            </w:r>
+          </w:p>
+        </w:tc>
+        <w:tc>
+          <w:tcPr>
+            <w:tcW w:type="dxa" w:w="2160"/>
+          </w:tcPr>
+          <w:p>
+            <w:r>
+              <w:t>Direct</w:t>
+            </w:r>
+          </w:p>
+        </w:tc>
+      </w:tr>
+      <w:tr>
+        <w:tc>
+          <w:tcPr>
+            <w:tcW w:type="dxa" w:w="2160"/>
+          </w:tcPr>
+          <w:p>
+            <w:r>
+              <w:t>province</w:t>
+            </w:r>
+          </w:p>
+        </w:tc>
+        <w:tc>
+          <w:tcPr>
+            <w:tcW w:type="dxa" w:w="2160"/>
+          </w:tcPr>
+          <w:p>
+            <w:r>
+              <w:t>province</w:t>
+            </w:r>
+          </w:p>
+        </w:tc>
+        <w:tc>
+          <w:tcPr>
+            <w:tcW w:type="dxa" w:w="2160"/>
+          </w:tcPr>
+          <w:p>
+            <w:r>
+              <w:t>VARCHAR(255)</w:t>
+            </w:r>
+          </w:p>
+        </w:tc>
+        <w:tc>
+          <w:tcPr>
+            <w:tcW w:type="dxa" w:w="2160"/>
+          </w:tcPr>
+          <w:p>
+            <w:r>
+              <w:t>Direct</w:t>
+            </w:r>
+          </w:p>
+        </w:tc>
+      </w:tr>
+      <w:tr>
+        <w:tc>
+          <w:tcPr>
+            <w:tcW w:type="dxa" w:w="2160"/>
+          </w:tcPr>
+          <w:p>
+            <w:r>
               <w:t>country_code</w:t>
             </w:r>
           </w:p>
@@ -5154,6 +5073,302 @@
           <w:p>
             <w:r>
               <w:t>Direct (use V2)</w:t>
+            </w:r>
+          </w:p>
+        </w:tc>
+      </w:tr>
+    </w:tbl>
+    <w:p/>
+    <w:p>
+      <w:pPr>
+        <w:pStyle w:val="Heading2"/>
+      </w:pPr>
+      <w:r>
+        <w:t>dim_location</w:t>
+      </w:r>
+    </w:p>
+    <w:p>
+      <w:r>
+        <w:t>GraphQL Query: locations</w:t>
+      </w:r>
+    </w:p>
+    <w:p/>
+    <w:tbl>
+      <w:tblPr>
+        <w:tblStyle w:val="TableGrid"/>
+        <w:tblW w:type="auto" w:w="0"/>
+        <w:tblLook w:firstColumn="1" w:firstRow="1" w:lastColumn="0" w:lastRow="0" w:noHBand="0" w:noVBand="1" w:val="04A0"/>
+      </w:tblPr>
+      <w:tblGrid>
+        <w:gridCol w:w="2160"/>
+        <w:gridCol w:w="2160"/>
+        <w:gridCol w:w="2160"/>
+        <w:gridCol w:w="2160"/>
+      </w:tblGrid>
+      <w:tr>
+        <w:tc>
+          <w:tcPr>
+            <w:tcW w:type="dxa" w:w="2160"/>
+            <w:shd w:fill="D9E2F3"/>
+          </w:tcPr>
+          <w:p>
+            <w:r>
+              <w:rPr>
+                <w:b/>
+              </w:rPr>
+              <w:t>DWH Field</w:t>
+            </w:r>
+          </w:p>
+        </w:tc>
+        <w:tc>
+          <w:tcPr>
+            <w:tcW w:type="dxa" w:w="2160"/>
+            <w:shd w:fill="D9E2F3"/>
+          </w:tcPr>
+          <w:p>
+            <w:r>
+              <w:rPr>
+                <w:b/>
+              </w:rPr>
+              <w:t>Shopify API Field</w:t>
+            </w:r>
+          </w:p>
+        </w:tc>
+        <w:tc>
+          <w:tcPr>
+            <w:tcW w:type="dxa" w:w="2160"/>
+            <w:shd w:fill="D9E2F3"/>
+          </w:tcPr>
+          <w:p>
+            <w:r>
+              <w:rPr>
+                <w:b/>
+              </w:rPr>
+              <w:t>Type</w:t>
+            </w:r>
+          </w:p>
+        </w:tc>
+        <w:tc>
+          <w:tcPr>
+            <w:tcW w:type="dxa" w:w="2160"/>
+            <w:shd w:fill="D9E2F3"/>
+          </w:tcPr>
+          <w:p>
+            <w:r>
+              <w:rPr>
+                <w:b/>
+              </w:rPr>
+              <w:t>Transform</w:t>
+            </w:r>
+          </w:p>
+        </w:tc>
+      </w:tr>
+      <w:tr>
+        <w:tc>
+          <w:tcPr>
+            <w:tcW w:type="dxa" w:w="2160"/>
+          </w:tcPr>
+          <w:p>
+            <w:r>
+              <w:t>location_key</w:t>
+            </w:r>
+          </w:p>
+        </w:tc>
+        <w:tc>
+          <w:tcPr>
+            <w:tcW w:type="dxa" w:w="2160"/>
+          </w:tcPr>
+          <w:p>
+            <w:r>
+              <w:t>Generated</w:t>
+            </w:r>
+          </w:p>
+        </w:tc>
+        <w:tc>
+          <w:tcPr>
+            <w:tcW w:type="dxa" w:w="2160"/>
+          </w:tcPr>
+          <w:p>
+            <w:r>
+              <w:t>BIGINT</w:t>
+            </w:r>
+          </w:p>
+        </w:tc>
+        <w:tc>
+          <w:tcPr>
+            <w:tcW w:type="dxa" w:w="2160"/>
+          </w:tcPr>
+          <w:p>
+            <w:r>
+              <w:t>IDENTITY</w:t>
+            </w:r>
+          </w:p>
+        </w:tc>
+      </w:tr>
+      <w:tr>
+        <w:tc>
+          <w:tcPr>
+            <w:tcW w:type="dxa" w:w="2160"/>
+          </w:tcPr>
+          <w:p>
+            <w:r>
+              <w:t>location_id</w:t>
+            </w:r>
+          </w:p>
+        </w:tc>
+        <w:tc>
+          <w:tcPr>
+            <w:tcW w:type="dxa" w:w="2160"/>
+          </w:tcPr>
+          <w:p>
+            <w:r>
+              <w:t>id</w:t>
+            </w:r>
+          </w:p>
+        </w:tc>
+        <w:tc>
+          <w:tcPr>
+            <w:tcW w:type="dxa" w:w="2160"/>
+          </w:tcPr>
+          <w:p>
+            <w:r>
+              <w:t>VARCHAR(50)</w:t>
+            </w:r>
+          </w:p>
+        </w:tc>
+        <w:tc>
+          <w:tcPr>
+            <w:tcW w:type="dxa" w:w="2160"/>
+          </w:tcPr>
+          <w:p>
+            <w:r>
+              <w:t>extract_id()</w:t>
+            </w:r>
+          </w:p>
+        </w:tc>
+      </w:tr>
+      <w:tr>
+        <w:tc>
+          <w:tcPr>
+            <w:tcW w:type="dxa" w:w="2160"/>
+          </w:tcPr>
+          <w:p>
+            <w:r>
+              <w:t>name</w:t>
+            </w:r>
+          </w:p>
+        </w:tc>
+        <w:tc>
+          <w:tcPr>
+            <w:tcW w:type="dxa" w:w="2160"/>
+          </w:tcPr>
+          <w:p>
+            <w:r>
+              <w:t>name</w:t>
+            </w:r>
+          </w:p>
+        </w:tc>
+        <w:tc>
+          <w:tcPr>
+            <w:tcW w:type="dxa" w:w="2160"/>
+          </w:tcPr>
+          <w:p>
+            <w:r>
+              <w:t>VARCHAR(255)</w:t>
+            </w:r>
+          </w:p>
+        </w:tc>
+        <w:tc>
+          <w:tcPr>
+            <w:tcW w:type="dxa" w:w="2160"/>
+          </w:tcPr>
+          <w:p>
+            <w:r>
+              <w:t>Direct</w:t>
+            </w:r>
+          </w:p>
+        </w:tc>
+      </w:tr>
+      <w:tr>
+        <w:tc>
+          <w:tcPr>
+            <w:tcW w:type="dxa" w:w="2160"/>
+          </w:tcPr>
+          <w:p>
+            <w:r>
+              <w:t>is_active</w:t>
+            </w:r>
+          </w:p>
+        </w:tc>
+        <w:tc>
+          <w:tcPr>
+            <w:tcW w:type="dxa" w:w="2160"/>
+          </w:tcPr>
+          <w:p>
+            <w:r>
+              <w:t>isActive</w:t>
+            </w:r>
+          </w:p>
+        </w:tc>
+        <w:tc>
+          <w:tcPr>
+            <w:tcW w:type="dxa" w:w="2160"/>
+          </w:tcPr>
+          <w:p>
+            <w:r>
+              <w:t>BOOLEAN</w:t>
+            </w:r>
+          </w:p>
+        </w:tc>
+        <w:tc>
+          <w:tcPr>
+            <w:tcW w:type="dxa" w:w="2160"/>
+          </w:tcPr>
+          <w:p>
+            <w:r>
+              <w:t>Direct</w:t>
+            </w:r>
+          </w:p>
+        </w:tc>
+      </w:tr>
+      <w:tr>
+        <w:tc>
+          <w:tcPr>
+            <w:tcW w:type="dxa" w:w="2160"/>
+          </w:tcPr>
+          <w:p>
+            <w:r>
+              <w:t>fulfills_online_orders</w:t>
+            </w:r>
+          </w:p>
+        </w:tc>
+        <w:tc>
+          <w:tcPr>
+            <w:tcW w:type="dxa" w:w="2160"/>
+          </w:tcPr>
+          <w:p>
+            <w:r>
+              <w:t>fulfillsOnlineOrders</w:t>
+            </w:r>
+          </w:p>
+        </w:tc>
+        <w:tc>
+          <w:tcPr>
+            <w:tcW w:type="dxa" w:w="2160"/>
+          </w:tcPr>
+          <w:p>
+            <w:r>
+              <w:t>BOOLEAN</w:t>
+            </w:r>
+          </w:p>
+        </w:tc>
+        <w:tc>
+          <w:tcPr>
+            <w:tcW w:type="dxa" w:w="2160"/>
+          </w:tcPr>
+          <w:p>
+            <w:r>
+              <w:t>Direct</w:t>
             </w:r>
           </w:p>
         </w:tc>

</xml_diff>